<commit_message>
working on App log
</commit_message>
<xml_diff>
--- a/IT6035_MobileAppDevelopmentLog_91050051.docx
+++ b/IT6035_MobileAppDevelopmentLog_91050051.docx
@@ -8,6 +8,10 @@
         <w:jc w:val="center"/>
       </w:pPr>
       <w:r>
+        <w:rPr>
+          <w:noProof/>
+          <w:lang w:eastAsia="en-NZ"/>
+        </w:rPr>
         <w:drawing>
           <wp:inline distT="0" distB="0" distL="0" distR="0" wp14:anchorId="201061D6" wp14:editId="1059115E">
             <wp:extent cx="4848902" cy="1038370"/>
@@ -24,7 +28,7 @@
                     <pic:cNvPicPr/>
                   </pic:nvPicPr>
                   <pic:blipFill>
-                    <a:blip r:embed="rId4"/>
+                    <a:blip r:embed="rId5"/>
                     <a:stretch>
                       <a:fillRect/>
                     </a:stretch>
@@ -119,10 +123,7 @@
     </w:p>
     <w:p/>
     <w:p/>
-    <w:p>
-      <w:bookmarkStart w:id="0" w:name="_GoBack"/>
-      <w:bookmarkEnd w:id="0"/>
-    </w:p>
+    <w:p/>
     <w:p/>
     <w:p/>
     <w:p/>
@@ -154,7 +155,219 @@
         <w:t>Student ID: 91050051</w:t>
       </w:r>
     </w:p>
-    <w:p/>
+    <w:p>
+      <w:pPr>
+        <w:rPr>
+          <w:rStyle w:val="Strong"/>
+        </w:rPr>
+      </w:pPr>
+      <w:r>
+        <w:rPr>
+          <w:rStyle w:val="Strong"/>
+        </w:rPr>
+        <w:lastRenderedPageBreak/>
+        <w:t>Requirements</w:t>
+      </w:r>
+    </w:p>
+    <w:p>
+      <w:pPr>
+        <w:rPr>
+          <w:rStyle w:val="Strong"/>
+        </w:rPr>
+      </w:pPr>
+      <w:r>
+        <w:rPr>
+          <w:rStyle w:val="Strong"/>
+        </w:rPr>
+        <w:t>Client Mobile App Ideas</w:t>
+      </w:r>
+    </w:p>
+    <w:p>
+      <w:r>
+        <w:t>1. Hotel’s automated service. Features:</w:t>
+      </w:r>
+    </w:p>
+    <w:p>
+      <w:pPr>
+        <w:pStyle w:val="ListParagraph"/>
+        <w:numPr>
+          <w:ilvl w:val="0"/>
+          <w:numId w:val="3"/>
+        </w:numPr>
+      </w:pPr>
+      <w:r>
+        <w:t>Guests can order a room service meal.</w:t>
+      </w:r>
+    </w:p>
+    <w:p>
+      <w:pPr>
+        <w:pStyle w:val="ListParagraph"/>
+        <w:numPr>
+          <w:ilvl w:val="0"/>
+          <w:numId w:val="3"/>
+        </w:numPr>
+      </w:pPr>
+      <w:r>
+        <w:t>Guests can ask to make up their room.</w:t>
+      </w:r>
+    </w:p>
+    <w:p>
+      <w:pPr>
+        <w:pStyle w:val="ListParagraph"/>
+        <w:numPr>
+          <w:ilvl w:val="0"/>
+          <w:numId w:val="3"/>
+        </w:numPr>
+      </w:pPr>
+      <w:r>
+        <w:t>Guest can set up an electronic “Do not disturb” sign vis</w:t>
+      </w:r>
+      <w:r>
+        <w:t xml:space="preserve">ible to the hotel staff through </w:t>
+      </w:r>
+      <w:r>
+        <w:t>the app.</w:t>
+      </w:r>
+    </w:p>
+    <w:p>
+      <w:pPr>
+        <w:pStyle w:val="ListParagraph"/>
+        <w:numPr>
+          <w:ilvl w:val="0"/>
+          <w:numId w:val="3"/>
+        </w:numPr>
+      </w:pPr>
+      <w:r>
+        <w:t>Guests can book a spa treatment.</w:t>
+      </w:r>
+    </w:p>
+    <w:p>
+      <w:pPr>
+        <w:pStyle w:val="ListParagraph"/>
+        <w:numPr>
+          <w:ilvl w:val="0"/>
+          <w:numId w:val="3"/>
+        </w:numPr>
+      </w:pPr>
+      <w:r>
+        <w:t>Guests can order a wakeup call.</w:t>
+      </w:r>
+    </w:p>
+    <w:p>
+      <w:r>
+        <w:t>2. Restaurant’s automated service. Features:</w:t>
+      </w:r>
+    </w:p>
+    <w:p>
+      <w:pPr>
+        <w:pStyle w:val="ListParagraph"/>
+        <w:numPr>
+          <w:ilvl w:val="0"/>
+          <w:numId w:val="4"/>
+        </w:numPr>
+      </w:pPr>
+      <w:r>
+        <w:t>Guests can order a meal from various menu categories.</w:t>
+      </w:r>
+    </w:p>
+    <w:p>
+      <w:pPr>
+        <w:pStyle w:val="ListParagraph"/>
+        <w:numPr>
+          <w:ilvl w:val="0"/>
+          <w:numId w:val="4"/>
+        </w:numPr>
+      </w:pPr>
+      <w:r>
+        <w:t>Guests can order a drink from the drinks menu.</w:t>
+      </w:r>
+    </w:p>
+    <w:p>
+      <w:pPr>
+        <w:pStyle w:val="ListParagraph"/>
+        <w:numPr>
+          <w:ilvl w:val="0"/>
+          <w:numId w:val="4"/>
+        </w:numPr>
+      </w:pPr>
+      <w:r>
+        <w:t>Guests can take a photo of their meal through the app that will automaticall</w:t>
+      </w:r>
+      <w:r>
+        <w:t xml:space="preserve">y frame it </w:t>
+      </w:r>
+      <w:r>
+        <w:t>with the restaurant name.</w:t>
+      </w:r>
+    </w:p>
+    <w:p>
+      <w:pPr>
+        <w:pStyle w:val="ListParagraph"/>
+        <w:numPr>
+          <w:ilvl w:val="0"/>
+          <w:numId w:val="4"/>
+        </w:numPr>
+      </w:pPr>
+      <w:r>
+        <w:t>Guests can rate their food through the app.</w:t>
+      </w:r>
+    </w:p>
+    <w:p>
+      <w:pPr>
+        <w:pStyle w:val="ListParagraph"/>
+        <w:numPr>
+          <w:ilvl w:val="0"/>
+          <w:numId w:val="4"/>
+        </w:numPr>
+      </w:pPr>
+      <w:r>
+        <w:t>Guests can share the photos of their food and their restaurant experience to Instagram</w:t>
+      </w:r>
+    </w:p>
+    <w:p/>
+    <w:p/>
+    <w:p/>
+    <w:p/>
+    <w:p/>
+    <w:p/>
+    <w:p/>
+    <w:p/>
+    <w:p/>
+    <w:p/>
+    <w:p/>
+    <w:p/>
+    <w:p/>
+    <w:p/>
+    <w:p/>
+    <w:p/>
+    <w:p/>
+    <w:p/>
+    <w:p>
+      <w:pPr>
+        <w:pStyle w:val="Heading1"/>
+        <w:rPr>
+          <w:rStyle w:val="Strong"/>
+        </w:rPr>
+      </w:pPr>
+      <w:r>
+        <w:rPr>
+          <w:rStyle w:val="Strong"/>
+        </w:rPr>
+        <w:lastRenderedPageBreak/>
+        <w:t>Research Log</w:t>
+      </w:r>
+    </w:p>
+    <w:p/>
+    <w:p>
+      <w:pPr>
+        <w:pStyle w:val="NoSpacing"/>
+      </w:pPr>
+      <w:r>
+        <w:t>Type the research log here…</w:t>
+      </w:r>
+      <w:bookmarkStart w:id="0" w:name="_GoBack"/>
+      <w:bookmarkEnd w:id="0"/>
+    </w:p>
     <w:sectPr>
       <w:pgSz w:w="11906" w:h="16838"/>
       <w:pgMar w:top="1440" w:right="1440" w:bottom="1440" w:left="1440" w:header="708" w:footer="708" w:gutter="0"/>
@@ -163,6 +376,373 @@
     </w:sectPr>
   </w:body>
 </w:document>
+</file>
+
+<file path=word/numbering.xml><?xml version="1.0" encoding="utf-8"?>
+<w:numbering xmlns:wpc="http://schemas.microsoft.com/office/word/2010/wordprocessingCanvas" xmlns:cx="http://schemas.microsoft.com/office/drawing/2014/chartex" xmlns:cx1="http://schemas.microsoft.com/office/drawing/2015/9/8/chartex" xmlns:mc="http://schemas.openxmlformats.org/markup-compatibility/2006" xmlns:o="urn:schemas-microsoft-com:office:office" xmlns:r="http://schemas.openxmlformats.org/officeDocument/2006/relationships" xmlns:m="http://schemas.openxmlformats.org/officeDocument/2006/math" xmlns:v="urn:schemas-microsoft-com:vml" xmlns:wp14="http://schemas.microsoft.com/office/word/2010/wordprocessingDrawing" xmlns:wp="http://schemas.openxmlformats.org/drawingml/2006/wordprocessingDrawing" xmlns:w10="urn:schemas-microsoft-com:office:word" xmlns:w="http://schemas.openxmlformats.org/wordprocessingml/2006/main" xmlns:w14="http://schemas.microsoft.com/office/word/2010/wordml" xmlns:w15="http://schemas.microsoft.com/office/word/2012/wordml" xmlns:w16se="http://schemas.microsoft.com/office/word/2015/wordml/symex" xmlns:wpg="http://schemas.microsoft.com/office/word/2010/wordprocessingGroup" xmlns:wpi="http://schemas.microsoft.com/office/word/2010/wordprocessingInk" xmlns:wne="http://schemas.microsoft.com/office/word/2006/wordml" xmlns:wps="http://schemas.microsoft.com/office/word/2010/wordprocessingShape" mc:Ignorable="w14 w15 w16se wp14">
+  <w:abstractNum w:abstractNumId="0" w15:restartNumberingAfterBreak="0">
+    <w:nsid w:val="15FF1613"/>
+    <w:multiLevelType w:val="hybridMultilevel"/>
+    <w:tmpl w:val="16DC5638"/>
+    <w:lvl w:ilvl="0" w:tplc="14090001">
+      <w:start w:val="1"/>
+      <w:numFmt w:val="bullet"/>
+      <w:lvlText w:val=""/>
+      <w:lvlJc w:val="left"/>
+      <w:pPr>
+        <w:ind w:left="720" w:hanging="360"/>
+      </w:pPr>
+      <w:rPr>
+        <w:rFonts w:ascii="Symbol" w:hAnsi="Symbol" w:hint="default"/>
+      </w:rPr>
+    </w:lvl>
+    <w:lvl w:ilvl="1" w:tplc="14090019" w:tentative="1">
+      <w:start w:val="1"/>
+      <w:numFmt w:val="lowerLetter"/>
+      <w:lvlText w:val="%2."/>
+      <w:lvlJc w:val="left"/>
+      <w:pPr>
+        <w:ind w:left="1440" w:hanging="360"/>
+      </w:pPr>
+    </w:lvl>
+    <w:lvl w:ilvl="2" w:tplc="1409001B" w:tentative="1">
+      <w:start w:val="1"/>
+      <w:numFmt w:val="lowerRoman"/>
+      <w:lvlText w:val="%3."/>
+      <w:lvlJc w:val="right"/>
+      <w:pPr>
+        <w:ind w:left="2160" w:hanging="180"/>
+      </w:pPr>
+    </w:lvl>
+    <w:lvl w:ilvl="3" w:tplc="1409000F" w:tentative="1">
+      <w:start w:val="1"/>
+      <w:numFmt w:val="decimal"/>
+      <w:lvlText w:val="%4."/>
+      <w:lvlJc w:val="left"/>
+      <w:pPr>
+        <w:ind w:left="2880" w:hanging="360"/>
+      </w:pPr>
+    </w:lvl>
+    <w:lvl w:ilvl="4" w:tplc="14090019" w:tentative="1">
+      <w:start w:val="1"/>
+      <w:numFmt w:val="lowerLetter"/>
+      <w:lvlText w:val="%5."/>
+      <w:lvlJc w:val="left"/>
+      <w:pPr>
+        <w:ind w:left="3600" w:hanging="360"/>
+      </w:pPr>
+    </w:lvl>
+    <w:lvl w:ilvl="5" w:tplc="1409001B" w:tentative="1">
+      <w:start w:val="1"/>
+      <w:numFmt w:val="lowerRoman"/>
+      <w:lvlText w:val="%6."/>
+      <w:lvlJc w:val="right"/>
+      <w:pPr>
+        <w:ind w:left="4320" w:hanging="180"/>
+      </w:pPr>
+    </w:lvl>
+    <w:lvl w:ilvl="6" w:tplc="1409000F" w:tentative="1">
+      <w:start w:val="1"/>
+      <w:numFmt w:val="decimal"/>
+      <w:lvlText w:val="%7."/>
+      <w:lvlJc w:val="left"/>
+      <w:pPr>
+        <w:ind w:left="5040" w:hanging="360"/>
+      </w:pPr>
+    </w:lvl>
+    <w:lvl w:ilvl="7" w:tplc="14090019" w:tentative="1">
+      <w:start w:val="1"/>
+      <w:numFmt w:val="lowerLetter"/>
+      <w:lvlText w:val="%8."/>
+      <w:lvlJc w:val="left"/>
+      <w:pPr>
+        <w:ind w:left="5760" w:hanging="360"/>
+      </w:pPr>
+    </w:lvl>
+    <w:lvl w:ilvl="8" w:tplc="1409001B" w:tentative="1">
+      <w:start w:val="1"/>
+      <w:numFmt w:val="lowerRoman"/>
+      <w:lvlText w:val="%9."/>
+      <w:lvlJc w:val="right"/>
+      <w:pPr>
+        <w:ind w:left="6480" w:hanging="180"/>
+      </w:pPr>
+    </w:lvl>
+  </w:abstractNum>
+  <w:abstractNum w:abstractNumId="1" w15:restartNumberingAfterBreak="0">
+    <w:nsid w:val="1D6D0FD5"/>
+    <w:multiLevelType w:val="hybridMultilevel"/>
+    <w:tmpl w:val="12489BCA"/>
+    <w:lvl w:ilvl="0" w:tplc="1409000F">
+      <w:start w:val="1"/>
+      <w:numFmt w:val="decimal"/>
+      <w:lvlText w:val="%1."/>
+      <w:lvlJc w:val="left"/>
+      <w:pPr>
+        <w:ind w:left="720" w:hanging="360"/>
+      </w:pPr>
+    </w:lvl>
+    <w:lvl w:ilvl="1" w:tplc="14090019" w:tentative="1">
+      <w:start w:val="1"/>
+      <w:numFmt w:val="lowerLetter"/>
+      <w:lvlText w:val="%2."/>
+      <w:lvlJc w:val="left"/>
+      <w:pPr>
+        <w:ind w:left="1440" w:hanging="360"/>
+      </w:pPr>
+    </w:lvl>
+    <w:lvl w:ilvl="2" w:tplc="1409001B" w:tentative="1">
+      <w:start w:val="1"/>
+      <w:numFmt w:val="lowerRoman"/>
+      <w:lvlText w:val="%3."/>
+      <w:lvlJc w:val="right"/>
+      <w:pPr>
+        <w:ind w:left="2160" w:hanging="180"/>
+      </w:pPr>
+    </w:lvl>
+    <w:lvl w:ilvl="3" w:tplc="1409000F" w:tentative="1">
+      <w:start w:val="1"/>
+      <w:numFmt w:val="decimal"/>
+      <w:lvlText w:val="%4."/>
+      <w:lvlJc w:val="left"/>
+      <w:pPr>
+        <w:ind w:left="2880" w:hanging="360"/>
+      </w:pPr>
+    </w:lvl>
+    <w:lvl w:ilvl="4" w:tplc="14090019" w:tentative="1">
+      <w:start w:val="1"/>
+      <w:numFmt w:val="lowerLetter"/>
+      <w:lvlText w:val="%5."/>
+      <w:lvlJc w:val="left"/>
+      <w:pPr>
+        <w:ind w:left="3600" w:hanging="360"/>
+      </w:pPr>
+    </w:lvl>
+    <w:lvl w:ilvl="5" w:tplc="1409001B" w:tentative="1">
+      <w:start w:val="1"/>
+      <w:numFmt w:val="lowerRoman"/>
+      <w:lvlText w:val="%6."/>
+      <w:lvlJc w:val="right"/>
+      <w:pPr>
+        <w:ind w:left="4320" w:hanging="180"/>
+      </w:pPr>
+    </w:lvl>
+    <w:lvl w:ilvl="6" w:tplc="1409000F" w:tentative="1">
+      <w:start w:val="1"/>
+      <w:numFmt w:val="decimal"/>
+      <w:lvlText w:val="%7."/>
+      <w:lvlJc w:val="left"/>
+      <w:pPr>
+        <w:ind w:left="5040" w:hanging="360"/>
+      </w:pPr>
+    </w:lvl>
+    <w:lvl w:ilvl="7" w:tplc="14090019" w:tentative="1">
+      <w:start w:val="1"/>
+      <w:numFmt w:val="lowerLetter"/>
+      <w:lvlText w:val="%8."/>
+      <w:lvlJc w:val="left"/>
+      <w:pPr>
+        <w:ind w:left="5760" w:hanging="360"/>
+      </w:pPr>
+    </w:lvl>
+    <w:lvl w:ilvl="8" w:tplc="1409001B" w:tentative="1">
+      <w:start w:val="1"/>
+      <w:numFmt w:val="lowerRoman"/>
+      <w:lvlText w:val="%9."/>
+      <w:lvlJc w:val="right"/>
+      <w:pPr>
+        <w:ind w:left="6480" w:hanging="180"/>
+      </w:pPr>
+    </w:lvl>
+  </w:abstractNum>
+  <w:abstractNum w:abstractNumId="2" w15:restartNumberingAfterBreak="0">
+    <w:nsid w:val="52EB4C9A"/>
+    <w:multiLevelType w:val="hybridMultilevel"/>
+    <w:tmpl w:val="EEB0676E"/>
+    <w:lvl w:ilvl="0" w:tplc="1409000F">
+      <w:start w:val="1"/>
+      <w:numFmt w:val="decimal"/>
+      <w:lvlText w:val="%1."/>
+      <w:lvlJc w:val="left"/>
+      <w:pPr>
+        <w:ind w:left="720" w:hanging="360"/>
+      </w:pPr>
+    </w:lvl>
+    <w:lvl w:ilvl="1" w:tplc="14090019">
+      <w:start w:val="1"/>
+      <w:numFmt w:val="lowerLetter"/>
+      <w:lvlText w:val="%2."/>
+      <w:lvlJc w:val="left"/>
+      <w:pPr>
+        <w:ind w:left="1440" w:hanging="360"/>
+      </w:pPr>
+    </w:lvl>
+    <w:lvl w:ilvl="2" w:tplc="1409001B">
+      <w:start w:val="1"/>
+      <w:numFmt w:val="lowerRoman"/>
+      <w:lvlText w:val="%3."/>
+      <w:lvlJc w:val="right"/>
+      <w:pPr>
+        <w:ind w:left="2160" w:hanging="180"/>
+      </w:pPr>
+    </w:lvl>
+    <w:lvl w:ilvl="3" w:tplc="1409000F">
+      <w:start w:val="1"/>
+      <w:numFmt w:val="decimal"/>
+      <w:lvlText w:val="%4."/>
+      <w:lvlJc w:val="left"/>
+      <w:pPr>
+        <w:ind w:left="2880" w:hanging="360"/>
+      </w:pPr>
+    </w:lvl>
+    <w:lvl w:ilvl="4" w:tplc="14090019">
+      <w:start w:val="1"/>
+      <w:numFmt w:val="lowerLetter"/>
+      <w:lvlText w:val="%5."/>
+      <w:lvlJc w:val="left"/>
+      <w:pPr>
+        <w:ind w:left="3600" w:hanging="360"/>
+      </w:pPr>
+    </w:lvl>
+    <w:lvl w:ilvl="5" w:tplc="1409001B">
+      <w:start w:val="1"/>
+      <w:numFmt w:val="lowerRoman"/>
+      <w:lvlText w:val="%6."/>
+      <w:lvlJc w:val="right"/>
+      <w:pPr>
+        <w:ind w:left="4320" w:hanging="180"/>
+      </w:pPr>
+    </w:lvl>
+    <w:lvl w:ilvl="6" w:tplc="1409000F">
+      <w:start w:val="1"/>
+      <w:numFmt w:val="decimal"/>
+      <w:lvlText w:val="%7."/>
+      <w:lvlJc w:val="left"/>
+      <w:pPr>
+        <w:ind w:left="5040" w:hanging="360"/>
+      </w:pPr>
+    </w:lvl>
+    <w:lvl w:ilvl="7" w:tplc="14090019">
+      <w:start w:val="1"/>
+      <w:numFmt w:val="lowerLetter"/>
+      <w:lvlText w:val="%8."/>
+      <w:lvlJc w:val="left"/>
+      <w:pPr>
+        <w:ind w:left="5760" w:hanging="360"/>
+      </w:pPr>
+    </w:lvl>
+    <w:lvl w:ilvl="8" w:tplc="1409001B">
+      <w:start w:val="1"/>
+      <w:numFmt w:val="lowerRoman"/>
+      <w:lvlText w:val="%9."/>
+      <w:lvlJc w:val="right"/>
+      <w:pPr>
+        <w:ind w:left="6480" w:hanging="180"/>
+      </w:pPr>
+    </w:lvl>
+  </w:abstractNum>
+  <w:abstractNum w:abstractNumId="3" w15:restartNumberingAfterBreak="0">
+    <w:nsid w:val="67DD6713"/>
+    <w:multiLevelType w:val="hybridMultilevel"/>
+    <w:tmpl w:val="05DABB12"/>
+    <w:lvl w:ilvl="0" w:tplc="14090001">
+      <w:start w:val="1"/>
+      <w:numFmt w:val="bullet"/>
+      <w:lvlText w:val=""/>
+      <w:lvlJc w:val="left"/>
+      <w:pPr>
+        <w:ind w:left="720" w:hanging="360"/>
+      </w:pPr>
+      <w:rPr>
+        <w:rFonts w:ascii="Symbol" w:hAnsi="Symbol" w:hint="default"/>
+      </w:rPr>
+    </w:lvl>
+    <w:lvl w:ilvl="1" w:tplc="14090019">
+      <w:start w:val="1"/>
+      <w:numFmt w:val="lowerLetter"/>
+      <w:lvlText w:val="%2."/>
+      <w:lvlJc w:val="left"/>
+      <w:pPr>
+        <w:ind w:left="1440" w:hanging="360"/>
+      </w:pPr>
+    </w:lvl>
+    <w:lvl w:ilvl="2" w:tplc="1409001B">
+      <w:start w:val="1"/>
+      <w:numFmt w:val="lowerRoman"/>
+      <w:lvlText w:val="%3."/>
+      <w:lvlJc w:val="right"/>
+      <w:pPr>
+        <w:ind w:left="2160" w:hanging="180"/>
+      </w:pPr>
+    </w:lvl>
+    <w:lvl w:ilvl="3" w:tplc="1409000F">
+      <w:start w:val="1"/>
+      <w:numFmt w:val="decimal"/>
+      <w:lvlText w:val="%4."/>
+      <w:lvlJc w:val="left"/>
+      <w:pPr>
+        <w:ind w:left="2880" w:hanging="360"/>
+      </w:pPr>
+    </w:lvl>
+    <w:lvl w:ilvl="4" w:tplc="14090019">
+      <w:start w:val="1"/>
+      <w:numFmt w:val="lowerLetter"/>
+      <w:lvlText w:val="%5."/>
+      <w:lvlJc w:val="left"/>
+      <w:pPr>
+        <w:ind w:left="3600" w:hanging="360"/>
+      </w:pPr>
+    </w:lvl>
+    <w:lvl w:ilvl="5" w:tplc="1409001B">
+      <w:start w:val="1"/>
+      <w:numFmt w:val="lowerRoman"/>
+      <w:lvlText w:val="%6."/>
+      <w:lvlJc w:val="right"/>
+      <w:pPr>
+        <w:ind w:left="4320" w:hanging="180"/>
+      </w:pPr>
+    </w:lvl>
+    <w:lvl w:ilvl="6" w:tplc="1409000F">
+      <w:start w:val="1"/>
+      <w:numFmt w:val="decimal"/>
+      <w:lvlText w:val="%7."/>
+      <w:lvlJc w:val="left"/>
+      <w:pPr>
+        <w:ind w:left="5040" w:hanging="360"/>
+      </w:pPr>
+    </w:lvl>
+    <w:lvl w:ilvl="7" w:tplc="14090019">
+      <w:start w:val="1"/>
+      <w:numFmt w:val="lowerLetter"/>
+      <w:lvlText w:val="%8."/>
+      <w:lvlJc w:val="left"/>
+      <w:pPr>
+        <w:ind w:left="5760" w:hanging="360"/>
+      </w:pPr>
+    </w:lvl>
+    <w:lvl w:ilvl="8" w:tplc="1409001B">
+      <w:start w:val="1"/>
+      <w:numFmt w:val="lowerRoman"/>
+      <w:lvlText w:val="%9."/>
+      <w:lvlJc w:val="right"/>
+      <w:pPr>
+        <w:ind w:left="6480" w:hanging="180"/>
+      </w:pPr>
+    </w:lvl>
+  </w:abstractNum>
+  <w:num w:numId="1">
+    <w:abstractNumId w:val="2"/>
+  </w:num>
+  <w:num w:numId="2">
+    <w:abstractNumId w:val="1"/>
+  </w:num>
+  <w:num w:numId="3">
+    <w:abstractNumId w:val="3"/>
+  </w:num>
+  <w:num w:numId="4">
+    <w:abstractNumId w:val="0"/>
+  </w:num>
+</w:numbering>
 </file>
 
 <file path=word/styles.xml><?xml version="1.0" encoding="utf-8"?>
@@ -706,6 +1286,28 @@
       <w:spacing w:val="15"/>
     </w:rPr>
   </w:style>
+  <w:style w:type="paragraph" w:styleId="ListParagraph">
+    <w:name w:val="List Paragraph"/>
+    <w:basedOn w:val="Normal"/>
+    <w:uiPriority w:val="34"/>
+    <w:qFormat/>
+    <w:rsid w:val="00230E1F"/>
+    <w:pPr>
+      <w:ind w:left="720"/>
+      <w:contextualSpacing/>
+    </w:pPr>
+  </w:style>
+  <w:style w:type="character" w:styleId="Strong">
+    <w:name w:val="Strong"/>
+    <w:basedOn w:val="DefaultParagraphFont"/>
+    <w:uiPriority w:val="22"/>
+    <w:qFormat/>
+    <w:rsid w:val="00EC25F5"/>
+    <w:rPr>
+      <w:b/>
+      <w:bCs/>
+    </w:rPr>
+  </w:style>
 </w:styles>
 </file>
 

</xml_diff>